<commit_message>
Nehogy tönkremenjen a gépem
</commit_message>
<xml_diff>
--- a/Boltról/FAQ.docx
+++ b/Boltról/FAQ.docx
@@ -1,224 +1,1160 @@
 
 <file path=word/document.xml><?xml version="1.0" encoding="utf-8"?>
-<w:document xmlns:wpc="http://schemas.microsoft.com/office/word/2010/wordprocessingCanvas" xmlns:cx="http://schemas.microsoft.com/office/drawing/2014/chartex" xmlns:cx1="http://schemas.microsoft.com/office/drawing/2015/9/8/chartex" xmlns:cx2="http://schemas.microsoft.com/office/drawing/2015/10/21/chartex" xmlns:cx3="http://schemas.microsoft.com/office/drawing/2016/5/9/chartex" xmlns:cx4="http://schemas.microsoft.com/office/drawing/2016/5/10/chartex" xmlns:cx5="http://schemas.microsoft.com/office/drawing/2016/5/11/chartex" xmlns:cx6="http://schemas.microsoft.com/office/drawing/2016/5/12/chartex" xmlns:cx7="http://schemas.microsoft.com/office/drawing/2016/5/13/chartex" xmlns:cx8="http://schemas.microsoft.com/office/drawing/2016/5/14/chartex" xmlns:mc="http://schemas.openxmlformats.org/markup-compatibility/2006" xmlns:aink="http://schemas.microsoft.com/office/drawing/2016/ink" xmlns:am3d="http://schemas.microsoft.com/office/drawing/2017/model3d" xmlns:o="urn:schemas-microsoft-com:office:office" xmlns:oel="http://schemas.microsoft.com/office/2019/extlst" xmlns:r="http://schemas.openxmlformats.org/officeDocument/2006/relationships" xmlns:m="http://schemas.openxmlformats.org/officeDocument/2006/math" xmlns:v="urn:schemas-microsoft-com:vml" xmlns:wp14="http://schemas.microsoft.com/office/word/2010/wordprocessingDrawing" xmlns:wp="http://schemas.openxmlformats.org/drawingml/2006/wordprocessingDrawing" xmlns:w10="urn:schemas-microsoft-com:office:word" xmlns:w="http://schemas.openxmlformats.org/wordprocessingml/2006/main" xmlns:w14="http://schemas.microsoft.com/office/word/2010/wordml" xmlns:w15="http://schemas.microsoft.com/office/word/2012/wordml" xmlns:w16cex="http://schemas.microsoft.com/office/word/2018/wordml/cex" xmlns:w16cid="http://schemas.microsoft.com/office/word/2016/wordml/cid" xmlns:w16="http://schemas.microsoft.com/office/word/2018/wordml" xmlns:w16sdtdh="http://schemas.microsoft.com/office/word/2020/wordml/sdtdatahash" xmlns:w16se="http://schemas.microsoft.com/office/word/2015/wordml/symex" xmlns:wpg="http://schemas.microsoft.com/office/word/2010/wordprocessingGroup" xmlns:wpi="http://schemas.microsoft.com/office/word/2010/wordprocessingInk" xmlns:wne="http://schemas.microsoft.com/office/word/2006/wordml" xmlns:wps="http://schemas.microsoft.com/office/word/2010/wordprocessingShape" mc:Ignorable="w14 w15 w16se w16cid w16 w16cex w16sdtdh wp14">
+<w:document xmlns:wpc="http://schemas.microsoft.com/office/word/2010/wordprocessingCanvas" xmlns:cx="http://schemas.microsoft.com/office/drawing/2014/chartex" xmlns:cx1="http://schemas.microsoft.com/office/drawing/2015/9/8/chartex" xmlns:cx2="http://schemas.microsoft.com/office/drawing/2015/10/21/chartex" xmlns:cx3="http://schemas.microsoft.com/office/drawing/2016/5/9/chartex" xmlns:cx4="http://schemas.microsoft.com/office/drawing/2016/5/10/chartex" xmlns:cx5="http://schemas.microsoft.com/office/drawing/2016/5/11/chartex" xmlns:cx6="http://schemas.microsoft.com/office/drawing/2016/5/12/chartex" xmlns:cx7="http://schemas.microsoft.com/office/drawing/2016/5/13/chartex" xmlns:cx8="http://schemas.microsoft.com/office/drawing/2016/5/14/chartex" xmlns:mc="http://schemas.openxmlformats.org/markup-compatibility/2006" xmlns:aink="http://schemas.microsoft.com/office/drawing/2016/ink" xmlns:am3d="http://schemas.microsoft.com/office/drawing/2017/model3d" xmlns:o="urn:schemas-microsoft-com:office:office" xmlns:oel="http://schemas.microsoft.com/office/2019/extlst" xmlns:r="http://schemas.openxmlformats.org/officeDocument/2006/relationships" xmlns:m="http://schemas.openxmlformats.org/officeDocument/2006/math" xmlns:v="urn:schemas-microsoft-com:vml" xmlns:wp14="http://schemas.microsoft.com/office/word/2010/wordprocessingDrawing" xmlns:wp="http://schemas.openxmlformats.org/drawingml/2006/wordprocessingDrawing" xmlns:w10="urn:schemas-microsoft-com:office:word" xmlns:w="http://schemas.openxmlformats.org/wordprocessingml/2006/main" xmlns:w14="http://schemas.microsoft.com/office/word/2010/wordml" xmlns:w15="http://schemas.microsoft.com/office/word/2012/wordml" xmlns:w16cex="http://schemas.microsoft.com/office/word/2018/wordml/cex" xmlns:w16cid="http://schemas.microsoft.com/office/word/2016/wordml/cid" xmlns:w16="http://schemas.microsoft.com/office/word/2018/wordml" xmlns:w16du="http://schemas.microsoft.com/office/word/2023/wordml/word16du" xmlns:w16sdtdh="http://schemas.microsoft.com/office/word/2020/wordml/sdtdatahash" xmlns:w16se="http://schemas.microsoft.com/office/word/2015/wordml/symex" xmlns:wpg="http://schemas.microsoft.com/office/word/2010/wordprocessingGroup" xmlns:wpi="http://schemas.microsoft.com/office/word/2010/wordprocessingInk" xmlns:wne="http://schemas.microsoft.com/office/word/2006/wordml" xmlns:wps="http://schemas.microsoft.com/office/word/2010/wordprocessingShape" mc:Ignorable="w14 w15 w16se w16cid w16 w16cex w16sdtdh w16du wp14">
   <w:body>
     <w:p>
       <w:pPr>
         <w:jc w:val="center"/>
         <w:rPr>
-          <w:b/>
-          <w:bCs/>
           <w:sz w:val="44"/>
           <w:szCs w:val="44"/>
         </w:rPr>
       </w:pPr>
       <w:r>
         <w:rPr>
-          <w:b/>
-          <w:bCs/>
           <w:sz w:val="44"/>
           <w:szCs w:val="44"/>
         </w:rPr>
-        <w:t>Egy pelda</w:t>
+        <w:t>FAQ</w:t>
+      </w:r>
+    </w:p>
+    <w:p/>
+    <w:p/>
+    <w:p>
+      <w:r>
+        <w:rPr>
+          <w:rFonts w:ascii="Arial" w:hAnsi="Arial" w:cs="Arial"/>
+        </w:rPr>
+        <w:t>►</w:t>
+      </w:r>
+      <w:r>
+        <w:t xml:space="preserve"> PROCESSING TIME &amp; STATUS</w:t>
+      </w:r>
+    </w:p>
+    <w:p>
+      <w:r>
+        <w:t xml:space="preserve">• </w:t>
+      </w:r>
+      <w:proofErr w:type="spellStart"/>
+      <w:r>
+        <w:t>Ready-to-ship</w:t>
+      </w:r>
+      <w:proofErr w:type="spellEnd"/>
+      <w:r>
+        <w:t xml:space="preserve"> </w:t>
+      </w:r>
+      <w:proofErr w:type="spellStart"/>
+      <w:r>
+        <w:t>items</w:t>
+      </w:r>
+      <w:proofErr w:type="spellEnd"/>
+      <w:r>
+        <w:t xml:space="preserve"> </w:t>
+      </w:r>
+      <w:proofErr w:type="spellStart"/>
+      <w:r>
+        <w:t>are</w:t>
+      </w:r>
+      <w:proofErr w:type="spellEnd"/>
+      <w:r>
+        <w:t xml:space="preserve"> </w:t>
+      </w:r>
+      <w:proofErr w:type="spellStart"/>
+      <w:r>
+        <w:t>processed</w:t>
+      </w:r>
+      <w:proofErr w:type="spellEnd"/>
+      <w:r>
+        <w:t xml:space="preserve"> in 1-2 business </w:t>
+      </w:r>
+      <w:proofErr w:type="spellStart"/>
+      <w:r>
+        <w:t>days</w:t>
+      </w:r>
+      <w:proofErr w:type="spellEnd"/>
+      <w:r>
+        <w:t xml:space="preserve">. </w:t>
       </w:r>
     </w:p>
     <w:p/>
     <w:p>
       <w:r>
-        <w:t>Gift wrapping and packaging</w:t>
+        <w:t xml:space="preserve">• </w:t>
+      </w:r>
+      <w:proofErr w:type="spellStart"/>
+      <w:r>
+        <w:t>Made-to-order</w:t>
+      </w:r>
+      <w:proofErr w:type="spellEnd"/>
+      <w:r>
+        <w:t xml:space="preserve"> </w:t>
+      </w:r>
+      <w:proofErr w:type="spellStart"/>
+      <w:r>
+        <w:t>items</w:t>
+      </w:r>
+      <w:proofErr w:type="spellEnd"/>
+      <w:r>
+        <w:t xml:space="preserve"> </w:t>
+      </w:r>
+      <w:proofErr w:type="spellStart"/>
+      <w:r>
+        <w:t>are</w:t>
+      </w:r>
+      <w:proofErr w:type="spellEnd"/>
+      <w:r>
+        <w:t xml:space="preserve"> </w:t>
+      </w:r>
+      <w:proofErr w:type="spellStart"/>
+      <w:r>
+        <w:t>processed</w:t>
+      </w:r>
+      <w:proofErr w:type="spellEnd"/>
+      <w:r>
+        <w:t xml:space="preserve"> </w:t>
+      </w:r>
+      <w:proofErr w:type="spellStart"/>
+      <w:r>
+        <w:t>within</w:t>
+      </w:r>
+      <w:proofErr w:type="spellEnd"/>
+      <w:r>
+        <w:t xml:space="preserve"> a </w:t>
+      </w:r>
+      <w:proofErr w:type="spellStart"/>
+      <w:r>
+        <w:t>week</w:t>
+      </w:r>
+      <w:proofErr w:type="spellEnd"/>
+      <w:r>
+        <w:t xml:space="preserve">. An </w:t>
+      </w:r>
+      <w:proofErr w:type="spellStart"/>
+      <w:r>
+        <w:t>item</w:t>
+      </w:r>
+      <w:proofErr w:type="spellEnd"/>
+      <w:r>
+        <w:t xml:space="preserve"> </w:t>
+      </w:r>
+      <w:proofErr w:type="spellStart"/>
+      <w:r>
+        <w:t>that</w:t>
+      </w:r>
+      <w:proofErr w:type="spellEnd"/>
+      <w:r>
+        <w:t xml:space="preserve"> is “</w:t>
+      </w:r>
+      <w:proofErr w:type="spellStart"/>
+      <w:r>
+        <w:t>made-to-order</w:t>
+      </w:r>
+      <w:proofErr w:type="spellEnd"/>
+      <w:r>
+        <w:t xml:space="preserve">” is </w:t>
+      </w:r>
+      <w:proofErr w:type="spellStart"/>
+      <w:r>
+        <w:t>denoted</w:t>
+      </w:r>
+      <w:proofErr w:type="spellEnd"/>
+      <w:r>
+        <w:t xml:space="preserve"> in </w:t>
+      </w:r>
+      <w:proofErr w:type="spellStart"/>
+      <w:r>
+        <w:t>the</w:t>
+      </w:r>
+      <w:proofErr w:type="spellEnd"/>
+      <w:r>
+        <w:t xml:space="preserve"> </w:t>
+      </w:r>
+      <w:proofErr w:type="spellStart"/>
+      <w:r>
+        <w:t>listings</w:t>
+      </w:r>
+      <w:proofErr w:type="spellEnd"/>
+      <w:r>
+        <w:t xml:space="preserve"> </w:t>
+      </w:r>
+      <w:proofErr w:type="spellStart"/>
+      <w:r>
+        <w:t>detail</w:t>
+      </w:r>
+      <w:proofErr w:type="spellEnd"/>
+      <w:r>
+        <w:t xml:space="preserve"> </w:t>
+      </w:r>
+      <w:proofErr w:type="spellStart"/>
+      <w:r>
+        <w:t>section</w:t>
+      </w:r>
+      <w:proofErr w:type="spellEnd"/>
+    </w:p>
+    <w:p/>
+    <w:p/>
+    <w:p>
+      <w:r>
+        <w:br/>
       </w:r>
     </w:p>
     <w:p>
       <w:r>
-        <w:t>Items are shipped in a bubble mailer envelope.</w:t>
+        <w:rPr>
+          <w:rFonts w:ascii="Arial" w:hAnsi="Arial" w:cs="Arial"/>
+        </w:rPr>
+        <w:t>►</w:t>
+      </w:r>
+      <w:r>
+        <w:t xml:space="preserve"> RETURN &amp; WARRANTY POLICY</w:t>
+      </w:r>
+    </w:p>
+    <w:p>
+      <w:proofErr w:type="spellStart"/>
+      <w:r>
+        <w:t>All</w:t>
+      </w:r>
+      <w:proofErr w:type="spellEnd"/>
+      <w:r>
+        <w:t xml:space="preserve"> of </w:t>
+      </w:r>
+      <w:proofErr w:type="spellStart"/>
+      <w:r>
+        <w:t>our</w:t>
+      </w:r>
+      <w:proofErr w:type="spellEnd"/>
+      <w:r>
+        <w:t xml:space="preserve"> </w:t>
+      </w:r>
+      <w:proofErr w:type="spellStart"/>
+      <w:r>
+        <w:t>items</w:t>
+      </w:r>
+      <w:proofErr w:type="spellEnd"/>
+      <w:r>
+        <w:t xml:space="preserve"> </w:t>
+      </w:r>
+      <w:proofErr w:type="spellStart"/>
+      <w:r>
+        <w:t>are</w:t>
+      </w:r>
+      <w:proofErr w:type="spellEnd"/>
+      <w:r>
+        <w:t xml:space="preserve"> </w:t>
+      </w:r>
+      <w:proofErr w:type="spellStart"/>
+      <w:r>
+        <w:t>covered</w:t>
+      </w:r>
+      <w:proofErr w:type="spellEnd"/>
+      <w:r>
+        <w:t xml:space="preserve"> </w:t>
+      </w:r>
+      <w:proofErr w:type="spellStart"/>
+      <w:r>
+        <w:t>by</w:t>
+      </w:r>
+      <w:proofErr w:type="spellEnd"/>
+      <w:r>
+        <w:t xml:space="preserve"> a 14-day </w:t>
+      </w:r>
+      <w:proofErr w:type="spellStart"/>
+      <w:r>
+        <w:t>quality</w:t>
+      </w:r>
+      <w:proofErr w:type="spellEnd"/>
+      <w:r>
+        <w:t xml:space="preserve"> </w:t>
+      </w:r>
+      <w:proofErr w:type="spellStart"/>
+      <w:r>
+        <w:t>guarantee</w:t>
+      </w:r>
+      <w:proofErr w:type="spellEnd"/>
+      <w:r>
+        <w:t>!</w:t>
       </w:r>
     </w:p>
     <w:p/>
     <w:p>
-      <w:r>
-        <w:t>Each item is housed on a card holder, placed in a small envelope, and gift-wrapped.</w:t>
+      <w:proofErr w:type="spellStart"/>
+      <w:r>
+        <w:t>Returns</w:t>
+      </w:r>
+      <w:proofErr w:type="spellEnd"/>
+      <w:r>
+        <w:t xml:space="preserve"> </w:t>
+      </w:r>
+      <w:proofErr w:type="spellStart"/>
+      <w:r>
+        <w:t>are</w:t>
+      </w:r>
+      <w:proofErr w:type="spellEnd"/>
+      <w:r>
+        <w:t xml:space="preserve"> </w:t>
+      </w:r>
+      <w:proofErr w:type="spellStart"/>
+      <w:r>
+        <w:t>accepted</w:t>
+      </w:r>
+      <w:proofErr w:type="spellEnd"/>
+      <w:r>
+        <w:t xml:space="preserve"> </w:t>
+      </w:r>
+      <w:proofErr w:type="spellStart"/>
+      <w:r>
+        <w:t>for</w:t>
+      </w:r>
+      <w:proofErr w:type="spellEnd"/>
+      <w:r>
+        <w:t xml:space="preserve"> </w:t>
+      </w:r>
+      <w:proofErr w:type="spellStart"/>
+      <w:r>
+        <w:t>new</w:t>
+      </w:r>
+      <w:proofErr w:type="spellEnd"/>
+      <w:r>
+        <w:t xml:space="preserve"> </w:t>
+      </w:r>
+      <w:proofErr w:type="spellStart"/>
+      <w:r>
+        <w:t>items</w:t>
+      </w:r>
+      <w:proofErr w:type="spellEnd"/>
+      <w:r>
+        <w:t xml:space="preserve"> and must be </w:t>
+      </w:r>
+      <w:proofErr w:type="spellStart"/>
+      <w:r>
+        <w:t>initiated</w:t>
+      </w:r>
+      <w:proofErr w:type="spellEnd"/>
+      <w:r>
+        <w:t xml:space="preserve"> </w:t>
+      </w:r>
+      <w:proofErr w:type="spellStart"/>
+      <w:r>
+        <w:t>via</w:t>
+      </w:r>
+      <w:proofErr w:type="spellEnd"/>
+      <w:r>
+        <w:t xml:space="preserve"> </w:t>
+      </w:r>
+      <w:proofErr w:type="spellStart"/>
+      <w:r>
+        <w:t>message</w:t>
+      </w:r>
+      <w:proofErr w:type="spellEnd"/>
+      <w:r>
+        <w:t xml:space="preserve">. </w:t>
+      </w:r>
+      <w:proofErr w:type="spellStart"/>
+      <w:r>
+        <w:t>Items</w:t>
+      </w:r>
+      <w:proofErr w:type="spellEnd"/>
+      <w:r>
+        <w:t xml:space="preserve"> </w:t>
+      </w:r>
+      <w:proofErr w:type="spellStart"/>
+      <w:r>
+        <w:t>are</w:t>
+      </w:r>
+      <w:proofErr w:type="spellEnd"/>
+      <w:r>
+        <w:t xml:space="preserve"> </w:t>
+      </w:r>
+      <w:proofErr w:type="spellStart"/>
+      <w:r>
+        <w:t>to</w:t>
+      </w:r>
+      <w:proofErr w:type="spellEnd"/>
+      <w:r>
+        <w:t xml:space="preserve"> be </w:t>
+      </w:r>
+      <w:proofErr w:type="gramStart"/>
+      <w:r>
+        <w:t>in</w:t>
+      </w:r>
+      <w:proofErr w:type="gramEnd"/>
+      <w:r>
+        <w:t xml:space="preserve"> mint </w:t>
+      </w:r>
+      <w:proofErr w:type="spellStart"/>
+      <w:r>
+        <w:t>condition</w:t>
+      </w:r>
+      <w:proofErr w:type="spellEnd"/>
+      <w:r>
+        <w:t xml:space="preserve"> and </w:t>
+      </w:r>
+      <w:proofErr w:type="spellStart"/>
+      <w:r>
+        <w:t>sent</w:t>
+      </w:r>
+      <w:proofErr w:type="spellEnd"/>
+      <w:r>
+        <w:t xml:space="preserve"> back </w:t>
+      </w:r>
+      <w:proofErr w:type="spellStart"/>
+      <w:r>
+        <w:t>within</w:t>
+      </w:r>
+      <w:proofErr w:type="spellEnd"/>
+      <w:r>
+        <w:t xml:space="preserve"> 14 </w:t>
+      </w:r>
+      <w:proofErr w:type="spellStart"/>
+      <w:r>
+        <w:t>days</w:t>
+      </w:r>
+      <w:proofErr w:type="spellEnd"/>
+      <w:r>
+        <w:t xml:space="preserve"> </w:t>
+      </w:r>
+      <w:proofErr w:type="spellStart"/>
+      <w:r>
+        <w:t>from</w:t>
+      </w:r>
+      <w:proofErr w:type="spellEnd"/>
+      <w:r>
+        <w:t xml:space="preserve"> </w:t>
+      </w:r>
+      <w:proofErr w:type="spellStart"/>
+      <w:r>
+        <w:t>the</w:t>
+      </w:r>
+      <w:proofErr w:type="spellEnd"/>
+      <w:r>
+        <w:t xml:space="preserve"> </w:t>
+      </w:r>
+      <w:proofErr w:type="spellStart"/>
+      <w:r>
+        <w:t>item’s</w:t>
+      </w:r>
+      <w:proofErr w:type="spellEnd"/>
+      <w:r>
+        <w:t xml:space="preserve"> </w:t>
+      </w:r>
+      <w:proofErr w:type="spellStart"/>
+      <w:r>
+        <w:t>date</w:t>
+      </w:r>
+      <w:proofErr w:type="spellEnd"/>
+      <w:r>
+        <w:t xml:space="preserve"> of </w:t>
+      </w:r>
+      <w:proofErr w:type="spellStart"/>
+      <w:r>
+        <w:t>delivery</w:t>
+      </w:r>
+      <w:proofErr w:type="spellEnd"/>
+      <w:r>
+        <w:t>.</w:t>
       </w:r>
     </w:p>
     <w:p/>
     <w:p>
-      <w:r>
-        <w:t>Larger items are placed in a cardboard gift box and wrapped with a ribbon.</w:t>
+      <w:pPr>
+        <w:rPr>
+          <w:rFonts w:ascii="Segoe UI Symbol" w:hAnsi="Segoe UI Symbol" w:cs="Segoe UI Symbol"/>
+        </w:rPr>
+      </w:pPr>
+      <w:proofErr w:type="spellStart"/>
+      <w:r>
+        <w:t>Please</w:t>
+      </w:r>
+      <w:proofErr w:type="spellEnd"/>
+      <w:r>
+        <w:t xml:space="preserve"> </w:t>
+      </w:r>
+      <w:proofErr w:type="spellStart"/>
+      <w:r>
+        <w:t>note</w:t>
+      </w:r>
+      <w:proofErr w:type="spellEnd"/>
+      <w:r>
+        <w:t xml:space="preserve">, </w:t>
+      </w:r>
+      <w:proofErr w:type="spellStart"/>
+      <w:r>
+        <w:t>we</w:t>
+      </w:r>
+      <w:proofErr w:type="spellEnd"/>
+      <w:r>
+        <w:t xml:space="preserve"> </w:t>
+      </w:r>
+      <w:proofErr w:type="spellStart"/>
+      <w:r>
+        <w:t>are</w:t>
+      </w:r>
+      <w:proofErr w:type="spellEnd"/>
+      <w:r>
+        <w:t xml:space="preserve"> </w:t>
+      </w:r>
+      <w:proofErr w:type="spellStart"/>
+      <w:r>
+        <w:t>typically</w:t>
+      </w:r>
+      <w:proofErr w:type="spellEnd"/>
+      <w:r>
+        <w:t xml:space="preserve"> </w:t>
+      </w:r>
+      <w:proofErr w:type="spellStart"/>
+      <w:r>
+        <w:t>unable</w:t>
+      </w:r>
+      <w:proofErr w:type="spellEnd"/>
+      <w:r>
+        <w:t xml:space="preserve"> </w:t>
+      </w:r>
+      <w:proofErr w:type="spellStart"/>
+      <w:r>
+        <w:t>to</w:t>
+      </w:r>
+      <w:proofErr w:type="spellEnd"/>
+      <w:r>
+        <w:t xml:space="preserve"> </w:t>
+      </w:r>
+      <w:proofErr w:type="spellStart"/>
+      <w:r>
+        <w:t>provide</w:t>
+      </w:r>
+      <w:proofErr w:type="spellEnd"/>
+      <w:r>
+        <w:t xml:space="preserve"> </w:t>
+      </w:r>
+      <w:proofErr w:type="spellStart"/>
+      <w:r>
+        <w:t>refunds</w:t>
+      </w:r>
+      <w:proofErr w:type="spellEnd"/>
+      <w:r>
+        <w:t xml:space="preserve"> </w:t>
+      </w:r>
+      <w:proofErr w:type="spellStart"/>
+      <w:r>
+        <w:t>unless</w:t>
+      </w:r>
+      <w:proofErr w:type="spellEnd"/>
+      <w:r>
+        <w:t xml:space="preserve"> </w:t>
+      </w:r>
+      <w:proofErr w:type="spellStart"/>
+      <w:r>
+        <w:t>the</w:t>
+      </w:r>
+      <w:proofErr w:type="spellEnd"/>
+      <w:r>
+        <w:t xml:space="preserve"> fault is </w:t>
+      </w:r>
+      <w:proofErr w:type="spellStart"/>
+      <w:r>
+        <w:t>ours</w:t>
+      </w:r>
+      <w:proofErr w:type="spellEnd"/>
+      <w:r>
+        <w:t xml:space="preserve">. </w:t>
+      </w:r>
+      <w:proofErr w:type="spellStart"/>
+      <w:r>
+        <w:t>All</w:t>
+      </w:r>
+      <w:proofErr w:type="spellEnd"/>
+      <w:r>
+        <w:t xml:space="preserve"> of </w:t>
+      </w:r>
+      <w:proofErr w:type="spellStart"/>
+      <w:r>
+        <w:t>our</w:t>
+      </w:r>
+      <w:proofErr w:type="spellEnd"/>
+      <w:r>
+        <w:t xml:space="preserve"> </w:t>
+      </w:r>
+      <w:proofErr w:type="spellStart"/>
+      <w:r>
+        <w:t>jewelry</w:t>
+      </w:r>
+      <w:proofErr w:type="spellEnd"/>
+      <w:r>
+        <w:t xml:space="preserve"> is </w:t>
+      </w:r>
+      <w:proofErr w:type="spellStart"/>
+      <w:r>
+        <w:t>crafted</w:t>
+      </w:r>
+      <w:proofErr w:type="spellEnd"/>
+      <w:r>
+        <w:t xml:space="preserve"> </w:t>
+      </w:r>
+      <w:proofErr w:type="spellStart"/>
+      <w:r>
+        <w:t>with</w:t>
+      </w:r>
+      <w:proofErr w:type="spellEnd"/>
+      <w:r>
+        <w:t xml:space="preserve"> </w:t>
+      </w:r>
+      <w:proofErr w:type="spellStart"/>
+      <w:r>
+        <w:t>high-quality</w:t>
+      </w:r>
+      <w:proofErr w:type="spellEnd"/>
+      <w:r>
+        <w:t xml:space="preserve"> </w:t>
+      </w:r>
+      <w:proofErr w:type="spellStart"/>
+      <w:r>
+        <w:t>materials</w:t>
+      </w:r>
+      <w:proofErr w:type="spellEnd"/>
+      <w:r>
+        <w:t xml:space="preserve"> and </w:t>
+      </w:r>
+      <w:proofErr w:type="spellStart"/>
+      <w:r>
+        <w:t>made</w:t>
+      </w:r>
+      <w:proofErr w:type="spellEnd"/>
+      <w:r>
+        <w:t xml:space="preserve"> </w:t>
+      </w:r>
+      <w:proofErr w:type="spellStart"/>
+      <w:r>
+        <w:t>to</w:t>
+      </w:r>
+      <w:proofErr w:type="spellEnd"/>
+      <w:r>
+        <w:t xml:space="preserve"> last. </w:t>
+      </w:r>
+      <w:proofErr w:type="spellStart"/>
+      <w:r>
+        <w:t>However</w:t>
+      </w:r>
+      <w:proofErr w:type="spellEnd"/>
+      <w:r>
+        <w:t xml:space="preserve">, </w:t>
+      </w:r>
+      <w:proofErr w:type="spellStart"/>
+      <w:r>
+        <w:t>we</w:t>
+      </w:r>
+      <w:proofErr w:type="spellEnd"/>
+      <w:r>
+        <w:t xml:space="preserve"> </w:t>
+      </w:r>
+      <w:proofErr w:type="spellStart"/>
+      <w:r>
+        <w:t>are</w:t>
+      </w:r>
+      <w:proofErr w:type="spellEnd"/>
+      <w:r>
+        <w:t xml:space="preserve"> happy </w:t>
+      </w:r>
+      <w:proofErr w:type="spellStart"/>
+      <w:r>
+        <w:t>to</w:t>
+      </w:r>
+      <w:proofErr w:type="spellEnd"/>
+      <w:r>
+        <w:t xml:space="preserve"> </w:t>
+      </w:r>
+      <w:proofErr w:type="spellStart"/>
+      <w:r>
+        <w:t>help</w:t>
+      </w:r>
+      <w:proofErr w:type="spellEnd"/>
+      <w:r>
+        <w:t xml:space="preserve"> </w:t>
+      </w:r>
+      <w:proofErr w:type="spellStart"/>
+      <w:r>
+        <w:t>with</w:t>
+      </w:r>
+      <w:proofErr w:type="spellEnd"/>
+      <w:r>
+        <w:t xml:space="preserve"> </w:t>
+      </w:r>
+      <w:proofErr w:type="spellStart"/>
+      <w:r>
+        <w:t>any</w:t>
+      </w:r>
+      <w:proofErr w:type="spellEnd"/>
+      <w:r>
+        <w:t xml:space="preserve"> </w:t>
+      </w:r>
+      <w:proofErr w:type="spellStart"/>
+      <w:r>
+        <w:t>situation</w:t>
+      </w:r>
+      <w:proofErr w:type="spellEnd"/>
+      <w:r>
+        <w:t xml:space="preserve"> </w:t>
+      </w:r>
+      <w:proofErr w:type="spellStart"/>
+      <w:r>
+        <w:t>so</w:t>
+      </w:r>
+      <w:proofErr w:type="spellEnd"/>
+      <w:r>
+        <w:t xml:space="preserve"> </w:t>
+      </w:r>
+      <w:proofErr w:type="spellStart"/>
+      <w:r>
+        <w:t>please</w:t>
+      </w:r>
+      <w:proofErr w:type="spellEnd"/>
+      <w:r>
+        <w:t xml:space="preserve"> </w:t>
+      </w:r>
+      <w:proofErr w:type="spellStart"/>
+      <w:r>
+        <w:t>reach</w:t>
+      </w:r>
+      <w:proofErr w:type="spellEnd"/>
+      <w:r>
+        <w:t xml:space="preserve"> out </w:t>
+      </w:r>
+      <w:proofErr w:type="spellStart"/>
+      <w:r>
+        <w:t>with</w:t>
+      </w:r>
+      <w:proofErr w:type="spellEnd"/>
+      <w:r>
+        <w:t xml:space="preserve"> </w:t>
+      </w:r>
+      <w:proofErr w:type="spellStart"/>
+      <w:r>
+        <w:t>any</w:t>
+      </w:r>
+      <w:proofErr w:type="spellEnd"/>
+      <w:r>
+        <w:t xml:space="preserve"> </w:t>
+      </w:r>
+      <w:proofErr w:type="spellStart"/>
+      <w:r>
+        <w:t>concerns</w:t>
+      </w:r>
+      <w:proofErr w:type="spellEnd"/>
+      <w:r>
+        <w:t xml:space="preserve"> </w:t>
+      </w:r>
+      <w:r>
+        <w:rPr>
+          <w:rFonts w:ascii="Segoe UI Symbol" w:hAnsi="Segoe UI Symbol" w:cs="Segoe UI Symbol"/>
+        </w:rPr>
+        <w:t>♡</w:t>
+      </w:r>
+    </w:p>
+    <w:p>
+      <w:pPr>
+        <w:rPr>
+          <w:rFonts w:ascii="Segoe UI Symbol" w:hAnsi="Segoe UI Symbol" w:cs="Segoe UI Symbol"/>
+        </w:rPr>
+      </w:pPr>
+    </w:p>
+    <w:p>
+      <w:pPr>
+        <w:rPr>
+          <w:rFonts w:ascii="Segoe UI Symbol" w:hAnsi="Segoe UI Symbol" w:cs="Segoe UI Symbol"/>
+        </w:rPr>
+      </w:pPr>
+    </w:p>
+    <w:p>
+      <w:r>
+        <w:rPr>
+          <w:rFonts w:ascii="Arial" w:hAnsi="Arial" w:cs="Arial"/>
+        </w:rPr>
+        <w:t>►</w:t>
+      </w:r>
+      <w:r>
+        <w:t xml:space="preserve"> MISSING ITEMS</w:t>
+      </w:r>
+    </w:p>
+    <w:p>
+      <w:proofErr w:type="spellStart"/>
+      <w:r>
+        <w:t>If</w:t>
+      </w:r>
+      <w:proofErr w:type="spellEnd"/>
+      <w:r>
+        <w:t xml:space="preserve"> </w:t>
+      </w:r>
+      <w:proofErr w:type="spellStart"/>
+      <w:r>
+        <w:t>your</w:t>
+      </w:r>
+      <w:proofErr w:type="spellEnd"/>
+      <w:r>
+        <w:t xml:space="preserve"> </w:t>
+      </w:r>
+      <w:proofErr w:type="spellStart"/>
+      <w:r>
+        <w:t>package</w:t>
+      </w:r>
+      <w:proofErr w:type="spellEnd"/>
+      <w:r>
+        <w:t xml:space="preserve"> </w:t>
+      </w:r>
+      <w:proofErr w:type="spellStart"/>
+      <w:r>
+        <w:t>does</w:t>
+      </w:r>
+      <w:proofErr w:type="spellEnd"/>
+      <w:r>
+        <w:t xml:space="preserve"> </w:t>
+      </w:r>
+      <w:proofErr w:type="spellStart"/>
+      <w:r>
+        <w:t>not</w:t>
+      </w:r>
+      <w:proofErr w:type="spellEnd"/>
+      <w:r>
+        <w:t xml:space="preserve"> </w:t>
+      </w:r>
+      <w:proofErr w:type="spellStart"/>
+      <w:r>
+        <w:t>turn</w:t>
+      </w:r>
+      <w:proofErr w:type="spellEnd"/>
+      <w:r>
+        <w:t xml:space="preserve"> </w:t>
+      </w:r>
+      <w:proofErr w:type="spellStart"/>
+      <w:r>
+        <w:t>up</w:t>
+      </w:r>
+      <w:proofErr w:type="spellEnd"/>
+      <w:r>
+        <w:t xml:space="preserve"> </w:t>
+      </w:r>
+      <w:proofErr w:type="spellStart"/>
+      <w:r>
+        <w:t>within</w:t>
+      </w:r>
+      <w:proofErr w:type="spellEnd"/>
+      <w:r>
+        <w:t xml:space="preserve"> </w:t>
+      </w:r>
+      <w:proofErr w:type="spellStart"/>
+      <w:r>
+        <w:t>the</w:t>
+      </w:r>
+      <w:proofErr w:type="spellEnd"/>
+      <w:r>
+        <w:t xml:space="preserve"> </w:t>
+      </w:r>
+      <w:proofErr w:type="spellStart"/>
+      <w:r>
+        <w:t>expected</w:t>
+      </w:r>
+      <w:proofErr w:type="spellEnd"/>
+      <w:r>
+        <w:t xml:space="preserve"> </w:t>
+      </w:r>
+      <w:proofErr w:type="spellStart"/>
+      <w:r>
+        <w:t>timeframe</w:t>
+      </w:r>
+      <w:proofErr w:type="spellEnd"/>
+      <w:r>
+        <w:t xml:space="preserve">, </w:t>
+      </w:r>
+      <w:proofErr w:type="spellStart"/>
+      <w:r>
+        <w:t>please</w:t>
+      </w:r>
+      <w:proofErr w:type="spellEnd"/>
+      <w:r>
+        <w:t xml:space="preserve"> </w:t>
+      </w:r>
+      <w:proofErr w:type="spellStart"/>
+      <w:r>
+        <w:t>contact</w:t>
+      </w:r>
+      <w:proofErr w:type="spellEnd"/>
+      <w:r>
+        <w:t xml:space="preserve"> </w:t>
+      </w:r>
+      <w:proofErr w:type="spellStart"/>
+      <w:r>
+        <w:t>us</w:t>
+      </w:r>
+      <w:proofErr w:type="spellEnd"/>
+      <w:r>
+        <w:t xml:space="preserve"> and </w:t>
+      </w:r>
+      <w:proofErr w:type="spellStart"/>
+      <w:r>
+        <w:t>we</w:t>
+      </w:r>
+      <w:proofErr w:type="spellEnd"/>
+      <w:r>
+        <w:t xml:space="preserve"> </w:t>
+      </w:r>
+      <w:proofErr w:type="spellStart"/>
+      <w:r>
+        <w:t>will</w:t>
+      </w:r>
+      <w:proofErr w:type="spellEnd"/>
+      <w:r>
+        <w:t xml:space="preserve"> </w:t>
+      </w:r>
+      <w:proofErr w:type="spellStart"/>
+      <w:r>
+        <w:t>do</w:t>
+      </w:r>
+      <w:proofErr w:type="spellEnd"/>
+      <w:r>
+        <w:t xml:space="preserve"> </w:t>
+      </w:r>
+      <w:proofErr w:type="spellStart"/>
+      <w:r>
+        <w:t>our</w:t>
+      </w:r>
+      <w:proofErr w:type="spellEnd"/>
+      <w:r>
+        <w:t xml:space="preserve"> </w:t>
+      </w:r>
+      <w:proofErr w:type="spellStart"/>
+      <w:r>
+        <w:t>best</w:t>
+      </w:r>
+      <w:proofErr w:type="spellEnd"/>
+      <w:r>
+        <w:t xml:space="preserve"> </w:t>
+      </w:r>
+      <w:proofErr w:type="spellStart"/>
+      <w:r>
+        <w:t>to</w:t>
+      </w:r>
+      <w:proofErr w:type="spellEnd"/>
+      <w:r>
+        <w:t xml:space="preserve"> </w:t>
+      </w:r>
+      <w:proofErr w:type="spellStart"/>
+      <w:r>
+        <w:t>rectify</w:t>
+      </w:r>
+      <w:proofErr w:type="spellEnd"/>
+      <w:r>
+        <w:t xml:space="preserve"> </w:t>
+      </w:r>
+      <w:proofErr w:type="spellStart"/>
+      <w:r>
+        <w:t>the</w:t>
+      </w:r>
+      <w:proofErr w:type="spellEnd"/>
+      <w:r>
+        <w:t xml:space="preserve"> </w:t>
+      </w:r>
+      <w:proofErr w:type="spellStart"/>
+      <w:r>
+        <w:t>situation</w:t>
+      </w:r>
+      <w:proofErr w:type="spellEnd"/>
+      <w:r>
+        <w:t>!</w:t>
       </w:r>
     </w:p>
     <w:p/>
     <w:p>
       <w:r>
-        <w:t>MISSING ITEMS</w:t>
-      </w:r>
-    </w:p>
-    <w:p>
-      <w:r>
-        <w:t>If your package does not turn up within the expected timeframe, please contact me and I will do my best to rectify the situation!</w:t>
+        <w:t>**</w:t>
+      </w:r>
+      <w:proofErr w:type="spellStart"/>
+      <w:r>
+        <w:t>However</w:t>
+      </w:r>
+      <w:proofErr w:type="spellEnd"/>
+      <w:r>
+        <w:t xml:space="preserve">, </w:t>
+      </w:r>
+      <w:proofErr w:type="spellStart"/>
+      <w:r>
+        <w:t>please</w:t>
+      </w:r>
+      <w:proofErr w:type="spellEnd"/>
+      <w:r>
+        <w:t xml:space="preserve"> be </w:t>
+      </w:r>
+      <w:proofErr w:type="spellStart"/>
+      <w:r>
+        <w:t>aware</w:t>
+      </w:r>
+      <w:proofErr w:type="spellEnd"/>
+      <w:r>
+        <w:t xml:space="preserve"> </w:t>
+      </w:r>
+      <w:proofErr w:type="spellStart"/>
+      <w:r>
+        <w:t>that</w:t>
+      </w:r>
+      <w:proofErr w:type="spellEnd"/>
+      <w:r>
+        <w:t xml:space="preserve"> </w:t>
+      </w:r>
+      <w:proofErr w:type="spellStart"/>
+      <w:r>
+        <w:t>we</w:t>
+      </w:r>
+      <w:proofErr w:type="spellEnd"/>
+      <w:r>
+        <w:t xml:space="preserve"> </w:t>
+      </w:r>
+      <w:proofErr w:type="spellStart"/>
+      <w:r>
+        <w:t>don't</w:t>
+      </w:r>
+      <w:proofErr w:type="spellEnd"/>
+      <w:r>
+        <w:t xml:space="preserve"> </w:t>
+      </w:r>
+      <w:proofErr w:type="spellStart"/>
+      <w:r>
+        <w:t>consider</w:t>
+      </w:r>
+      <w:proofErr w:type="spellEnd"/>
+      <w:r>
+        <w:t xml:space="preserve"> a </w:t>
+      </w:r>
+      <w:proofErr w:type="spellStart"/>
+      <w:r>
+        <w:t>parcel</w:t>
+      </w:r>
+      <w:proofErr w:type="spellEnd"/>
+      <w:r>
+        <w:t xml:space="preserve"> '</w:t>
+      </w:r>
+      <w:proofErr w:type="spellStart"/>
+      <w:r>
+        <w:t>lost</w:t>
+      </w:r>
+      <w:proofErr w:type="spellEnd"/>
+      <w:r>
+        <w:t xml:space="preserve">' in </w:t>
+      </w:r>
+      <w:proofErr w:type="spellStart"/>
+      <w:r>
+        <w:t>the</w:t>
+      </w:r>
+      <w:proofErr w:type="spellEnd"/>
+      <w:r>
+        <w:t xml:space="preserve"> post </w:t>
+      </w:r>
+      <w:proofErr w:type="spellStart"/>
+      <w:r>
+        <w:t>until</w:t>
+      </w:r>
+      <w:proofErr w:type="spellEnd"/>
+      <w:r>
+        <w:t xml:space="preserve"> </w:t>
+      </w:r>
+      <w:proofErr w:type="spellStart"/>
+      <w:r>
+        <w:t>it</w:t>
+      </w:r>
+      <w:proofErr w:type="spellEnd"/>
+      <w:r>
+        <w:t xml:space="preserve"> has </w:t>
+      </w:r>
+      <w:proofErr w:type="spellStart"/>
+      <w:r>
+        <w:t>been</w:t>
+      </w:r>
+      <w:proofErr w:type="spellEnd"/>
+      <w:r>
+        <w:t xml:space="preserve"> a </w:t>
+      </w:r>
+      <w:proofErr w:type="spellStart"/>
+      <w:r>
+        <w:t>full</w:t>
+      </w:r>
+      <w:proofErr w:type="spellEnd"/>
+      <w:r>
+        <w:t xml:space="preserve"> 20 </w:t>
+      </w:r>
+      <w:proofErr w:type="spellStart"/>
+      <w:r>
+        <w:t>working</w:t>
+      </w:r>
+      <w:proofErr w:type="spellEnd"/>
+      <w:r>
+        <w:t xml:space="preserve"> </w:t>
+      </w:r>
+      <w:proofErr w:type="spellStart"/>
+      <w:r>
+        <w:t>days</w:t>
+      </w:r>
+      <w:proofErr w:type="spellEnd"/>
+      <w:r>
+        <w:t xml:space="preserve"> (</w:t>
+      </w:r>
+      <w:proofErr w:type="spellStart"/>
+      <w:r>
+        <w:t>Australia</w:t>
+      </w:r>
+      <w:proofErr w:type="spellEnd"/>
+      <w:r>
+        <w:t xml:space="preserve">)/40 </w:t>
+      </w:r>
+      <w:proofErr w:type="spellStart"/>
+      <w:r>
+        <w:t>working</w:t>
+      </w:r>
+      <w:proofErr w:type="spellEnd"/>
+      <w:r>
+        <w:t xml:space="preserve"> </w:t>
+      </w:r>
+      <w:proofErr w:type="spellStart"/>
+      <w:r>
+        <w:t>days</w:t>
+      </w:r>
+      <w:proofErr w:type="spellEnd"/>
+      <w:r>
+        <w:t xml:space="preserve"> </w:t>
+      </w:r>
+      <w:proofErr w:type="spellStart"/>
+      <w:r>
+        <w:t>from</w:t>
+      </w:r>
+      <w:proofErr w:type="spellEnd"/>
+      <w:r>
+        <w:t xml:space="preserve"> </w:t>
+      </w:r>
+      <w:proofErr w:type="spellStart"/>
+      <w:r>
+        <w:t>the</w:t>
+      </w:r>
+      <w:proofErr w:type="spellEnd"/>
+      <w:r>
+        <w:t xml:space="preserve"> </w:t>
+      </w:r>
+      <w:proofErr w:type="spellStart"/>
+      <w:r>
+        <w:t>date</w:t>
+      </w:r>
+      <w:proofErr w:type="spellEnd"/>
+      <w:r>
+        <w:t xml:space="preserve"> of </w:t>
+      </w:r>
+      <w:proofErr w:type="spellStart"/>
+      <w:proofErr w:type="gramStart"/>
+      <w:r>
+        <w:t>shipping</w:t>
+      </w:r>
+      <w:proofErr w:type="spellEnd"/>
+      <w:r>
+        <w:t>.*</w:t>
+      </w:r>
+      <w:proofErr w:type="gramEnd"/>
+      <w:r>
+        <w:t>*</w:t>
       </w:r>
     </w:p>
     <w:p/>
-    <w:p>
-      <w:r>
-        <w:t>**However, please be aware that I don't consider a parcel 'lost' in the post until it has been a full 20 working days (Australia)/40 working days from the date of shipping (International</w:t>
-      </w:r>
-      <w:proofErr w:type="gramStart"/>
-      <w:r>
-        <w:t>).*</w:t>
-      </w:r>
-      <w:proofErr w:type="gramEnd"/>
-      <w:r>
-        <w:t>*</w:t>
-      </w:r>
-    </w:p>
-    <w:p/>
-    <w:p>
-      <w:r>
-        <w:t>***OVERTIME POLICY***</w:t>
-      </w:r>
-    </w:p>
-    <w:p>
-      <w:r>
-        <w:t>We've instituted a fast-track fee for any customer who would like their order made faster than our regular turn-around time. If you would like to upgrade to fast-track (turn-around of 1-2 days, rather than 5+), please contact me prior to purchase.</w:t>
-      </w:r>
-    </w:p>
-    <w:p/>
-    <w:p>
-      <w:r>
-        <w:t>The fee is $30 AUD. We instituted this fee because - to be fair to all our customers - we don't allow any customer to 'jump the queue'. Instead, if you need your order faster than normal, we actually work overtime hours to get it done.</w:t>
-      </w:r>
-    </w:p>
-    <w:p/>
-    <w:p>
-      <w:r>
-        <w:t>*** RING PURCHASES *** Can I Return a Ring if it is the Wrong Size?</w:t>
-      </w:r>
-    </w:p>
-    <w:p>
-      <w:r>
-        <w:t>In short - no. PLEASE ENSURE YOU GET YOUR SIZE CORRECT.</w:t>
-      </w:r>
-    </w:p>
-    <w:p/>
-    <w:p>
-      <w:r>
-        <w:t>Due to the fact that your ring is a custom design - made to your size - I cannot refund your purchase or accept a return because you gave me the wrong size or simply change your mind.</w:t>
-      </w:r>
-    </w:p>
-    <w:p/>
-    <w:p>
-      <w:r>
-        <w:t>This is in accordance with Australian Consumer Law. It is your responsibility to give me the correct size upon ordering.</w:t>
-      </w:r>
-    </w:p>
-    <w:p/>
-    <w:p>
-      <w:r>
-        <w:t>I charge $40 AUD per ring (plus postage) for resizing of my wedding and simple sterling silver bands (stacking sets are more).</w:t>
-      </w:r>
-    </w:p>
-    <w:p/>
-    <w:p>
-      <w:r>
-        <w:t>So, please make sure to take the time to work out your exact size. Most local jewellers' shops will happily size your finger for you at no charge. I can re-size down as far as necessary, BUT CAN ONLY RESIZE UP ONE FULL US SIZE.</w:t>
-      </w:r>
-    </w:p>
-    <w:p/>
-    <w:p>
-      <w:r>
-        <w:t>*** Ring Sizing + Style Changes ***</w:t>
-      </w:r>
-    </w:p>
-    <w:p>
-      <w:r>
-        <w:t>For all the info you need to know on ring sizing:</w:t>
-      </w:r>
-    </w:p>
-    <w:p/>
-    <w:p>
-      <w:r>
-        <w:t>http://epheriell.com/how-ring-size-is-measured-when-im-crafting-your-ring</w:t>
-      </w:r>
-    </w:p>
-    <w:p/>
-    <w:p>
-      <w:r>
-        <w:t xml:space="preserve">If you receive your wedding band and decide you want a different style or width, I offer a 25% discount on purchase of the new ring IF you return the old one to me. The 75% we keep pays us for the time we spent making the first ring. This is due to the fact that we make each </w:t>
-      </w:r>
-      <w:proofErr w:type="gramStart"/>
-      <w:r>
-        <w:t>ring in</w:t>
-      </w:r>
-      <w:proofErr w:type="gramEnd"/>
-      <w:r>
-        <w:t xml:space="preserve"> a custom size, and it is exceedingly rare that we are able to resell any of these custom sized rings. We usually end up scrapping them.</w:t>
-      </w:r>
-    </w:p>
-    <w:p/>
-    <w:p>
-      <w:r>
-        <w:t>As above, we charge for resizing if the original size you gave us was incorrect. If we made an error in sizing (i.e. you gave us a size but we didn't make to that size) we resize for free.</w:t>
-      </w:r>
-    </w:p>
-    <w:p/>
-    <w:p>
-      <w:r>
-        <w:t>***How to Care for your Sterling Silver***</w:t>
-      </w:r>
-    </w:p>
-    <w:p>
-      <w:r>
-        <w:t>Sterling silver jewellery naturally takes on a blackish tarnish over time in reaction with air.</w:t>
-      </w:r>
-    </w:p>
-    <w:p/>
-    <w:p>
-      <w:r>
-        <w:t>When you receive your piece of sterling jewellery it may have black tarnish spots - these are easily removed!</w:t>
-      </w:r>
-    </w:p>
-    <w:p/>
-    <w:p>
-      <w:r>
-        <w:t>You can either buy a silver-cleaning cloth, or simply use some toothpaste on a cloth or brush - gently rub at the tarnish, then wash and dry to bring back the super-shine!</w:t>
-      </w:r>
-    </w:p>
-    <w:p/>
-    <w:p>
-      <w:r>
-        <w:t>RETURNS</w:t>
-      </w:r>
-    </w:p>
-    <w:p>
-      <w:r>
-        <w:t>As stated in our policies, we don't accept returns on rings.</w:t>
-      </w:r>
-    </w:p>
-    <w:p/>
-    <w:p>
-      <w:r>
-        <w:lastRenderedPageBreak/>
-        <w:t xml:space="preserve">However, if you have ordered a pair of standard earrings or a </w:t>
-      </w:r>
-      <w:proofErr w:type="gramStart"/>
-      <w:r>
-        <w:t>non-custom</w:t>
-      </w:r>
-      <w:proofErr w:type="gramEnd"/>
-      <w:r>
-        <w:t xml:space="preserve"> necklace, we will accept a return on these items if unworn, and will refund the full purchase price (less shipping) when we receive them in original condition.</w:t>
-      </w:r>
-    </w:p>
-    <w:p/>
-    <w:p>
-      <w:r>
-        <w:t>International Shipping</w:t>
-      </w:r>
-    </w:p>
-    <w:p>
-      <w:r>
-        <w:t>All international shipping includes tracking as standard. You will receive a tracking number in your shipping email.</w:t>
-      </w:r>
-    </w:p>
     <w:sectPr>
       <w:pgSz w:w="11906" w:h="16838"/>
       <w:pgMar w:top="1417" w:right="1417" w:bottom="1417" w:left="1417" w:header="708" w:footer="708" w:gutter="0"/>
@@ -230,21 +1166,21 @@
 </file>
 
 <file path=word/styles.xml><?xml version="1.0" encoding="utf-8"?>
-<w:styles xmlns:mc="http://schemas.openxmlformats.org/markup-compatibility/2006" xmlns:r="http://schemas.openxmlformats.org/officeDocument/2006/relationships" xmlns:w="http://schemas.openxmlformats.org/wordprocessingml/2006/main" xmlns:w14="http://schemas.microsoft.com/office/word/2010/wordml" xmlns:w15="http://schemas.microsoft.com/office/word/2012/wordml" xmlns:w16cex="http://schemas.microsoft.com/office/word/2018/wordml/cex" xmlns:w16cid="http://schemas.microsoft.com/office/word/2016/wordml/cid" xmlns:w16="http://schemas.microsoft.com/office/word/2018/wordml" xmlns:w16sdtdh="http://schemas.microsoft.com/office/word/2020/wordml/sdtdatahash" xmlns:w16se="http://schemas.microsoft.com/office/word/2015/wordml/symex" mc:Ignorable="w14 w15 w16se w16cid w16 w16cex w16sdtdh">
+<w:styles xmlns:mc="http://schemas.openxmlformats.org/markup-compatibility/2006" xmlns:r="http://schemas.openxmlformats.org/officeDocument/2006/relationships" xmlns:w="http://schemas.openxmlformats.org/wordprocessingml/2006/main" xmlns:w14="http://schemas.microsoft.com/office/word/2010/wordml" xmlns:w15="http://schemas.microsoft.com/office/word/2012/wordml" xmlns:w16cex="http://schemas.microsoft.com/office/word/2018/wordml/cex" xmlns:w16cid="http://schemas.microsoft.com/office/word/2016/wordml/cid" xmlns:w16="http://schemas.microsoft.com/office/word/2018/wordml" xmlns:w16du="http://schemas.microsoft.com/office/word/2023/wordml/word16du" xmlns:w16sdtdh="http://schemas.microsoft.com/office/word/2020/wordml/sdtdatahash" xmlns:w16se="http://schemas.microsoft.com/office/word/2015/wordml/symex" mc:Ignorable="w14 w15 w16se w16cid w16 w16cex w16sdtdh w16du">
   <w:docDefaults>
     <w:rPrDefault>
       <w:rPr>
         <w:rFonts w:asciiTheme="minorHAnsi" w:eastAsiaTheme="minorHAnsi" w:hAnsiTheme="minorHAnsi" w:cstheme="minorBidi"/>
         <w:kern w:val="2"/>
-        <w:sz w:val="22"/>
-        <w:szCs w:val="22"/>
+        <w:sz w:val="24"/>
+        <w:szCs w:val="24"/>
         <w:lang w:val="hu-HU" w:eastAsia="en-US" w:bidi="ar-SA"/>
         <w14:ligatures w14:val="standardContextual"/>
       </w:rPr>
     </w:rPrDefault>
     <w:pPrDefault>
       <w:pPr>
-        <w:spacing w:after="160" w:line="259" w:lineRule="auto"/>
+        <w:spacing w:after="160" w:line="278" w:lineRule="auto"/>
       </w:pPr>
     </w:pPrDefault>
   </w:docDefaults>
@@ -630,6 +1566,205 @@
     <w:name w:val="Normal"/>
     <w:qFormat/>
   </w:style>
+  <w:style w:type="paragraph" w:styleId="Cmsor1">
+    <w:name w:val="heading 1"/>
+    <w:basedOn w:val="Norml"/>
+    <w:next w:val="Norml"/>
+    <w:link w:val="Cmsor1Char"/>
+    <w:uiPriority w:val="9"/>
+    <w:qFormat/>
+    <w:rsid w:val="00B46F87"/>
+    <w:pPr>
+      <w:keepNext/>
+      <w:keepLines/>
+      <w:spacing w:before="360" w:after="80"/>
+      <w:outlineLvl w:val="0"/>
+    </w:pPr>
+    <w:rPr>
+      <w:rFonts w:asciiTheme="majorHAnsi" w:eastAsiaTheme="majorEastAsia" w:hAnsiTheme="majorHAnsi" w:cstheme="majorBidi"/>
+      <w:color w:val="0F4761" w:themeColor="accent1" w:themeShade="BF"/>
+      <w:sz w:val="40"/>
+      <w:szCs w:val="40"/>
+    </w:rPr>
+  </w:style>
+  <w:style w:type="paragraph" w:styleId="Cmsor2">
+    <w:name w:val="heading 2"/>
+    <w:basedOn w:val="Norml"/>
+    <w:next w:val="Norml"/>
+    <w:link w:val="Cmsor2Char"/>
+    <w:uiPriority w:val="9"/>
+    <w:semiHidden/>
+    <w:unhideWhenUsed/>
+    <w:qFormat/>
+    <w:rsid w:val="00B46F87"/>
+    <w:pPr>
+      <w:keepNext/>
+      <w:keepLines/>
+      <w:spacing w:before="160" w:after="80"/>
+      <w:outlineLvl w:val="1"/>
+    </w:pPr>
+    <w:rPr>
+      <w:rFonts w:asciiTheme="majorHAnsi" w:eastAsiaTheme="majorEastAsia" w:hAnsiTheme="majorHAnsi" w:cstheme="majorBidi"/>
+      <w:color w:val="0F4761" w:themeColor="accent1" w:themeShade="BF"/>
+      <w:sz w:val="32"/>
+      <w:szCs w:val="32"/>
+    </w:rPr>
+  </w:style>
+  <w:style w:type="paragraph" w:styleId="Cmsor3">
+    <w:name w:val="heading 3"/>
+    <w:basedOn w:val="Norml"/>
+    <w:next w:val="Norml"/>
+    <w:link w:val="Cmsor3Char"/>
+    <w:uiPriority w:val="9"/>
+    <w:semiHidden/>
+    <w:unhideWhenUsed/>
+    <w:qFormat/>
+    <w:rsid w:val="00B46F87"/>
+    <w:pPr>
+      <w:keepNext/>
+      <w:keepLines/>
+      <w:spacing w:before="160" w:after="80"/>
+      <w:outlineLvl w:val="2"/>
+    </w:pPr>
+    <w:rPr>
+      <w:rFonts w:eastAsiaTheme="majorEastAsia" w:cstheme="majorBidi"/>
+      <w:color w:val="0F4761" w:themeColor="accent1" w:themeShade="BF"/>
+      <w:sz w:val="28"/>
+      <w:szCs w:val="28"/>
+    </w:rPr>
+  </w:style>
+  <w:style w:type="paragraph" w:styleId="Cmsor4">
+    <w:name w:val="heading 4"/>
+    <w:basedOn w:val="Norml"/>
+    <w:next w:val="Norml"/>
+    <w:link w:val="Cmsor4Char"/>
+    <w:uiPriority w:val="9"/>
+    <w:semiHidden/>
+    <w:unhideWhenUsed/>
+    <w:qFormat/>
+    <w:rsid w:val="00B46F87"/>
+    <w:pPr>
+      <w:keepNext/>
+      <w:keepLines/>
+      <w:spacing w:before="80" w:after="40"/>
+      <w:outlineLvl w:val="3"/>
+    </w:pPr>
+    <w:rPr>
+      <w:rFonts w:eastAsiaTheme="majorEastAsia" w:cstheme="majorBidi"/>
+      <w:i/>
+      <w:iCs/>
+      <w:color w:val="0F4761" w:themeColor="accent1" w:themeShade="BF"/>
+    </w:rPr>
+  </w:style>
+  <w:style w:type="paragraph" w:styleId="Cmsor5">
+    <w:name w:val="heading 5"/>
+    <w:basedOn w:val="Norml"/>
+    <w:next w:val="Norml"/>
+    <w:link w:val="Cmsor5Char"/>
+    <w:uiPriority w:val="9"/>
+    <w:semiHidden/>
+    <w:unhideWhenUsed/>
+    <w:qFormat/>
+    <w:rsid w:val="00B46F87"/>
+    <w:pPr>
+      <w:keepNext/>
+      <w:keepLines/>
+      <w:spacing w:before="80" w:after="40"/>
+      <w:outlineLvl w:val="4"/>
+    </w:pPr>
+    <w:rPr>
+      <w:rFonts w:eastAsiaTheme="majorEastAsia" w:cstheme="majorBidi"/>
+      <w:color w:val="0F4761" w:themeColor="accent1" w:themeShade="BF"/>
+    </w:rPr>
+  </w:style>
+  <w:style w:type="paragraph" w:styleId="Cmsor6">
+    <w:name w:val="heading 6"/>
+    <w:basedOn w:val="Norml"/>
+    <w:next w:val="Norml"/>
+    <w:link w:val="Cmsor6Char"/>
+    <w:uiPriority w:val="9"/>
+    <w:semiHidden/>
+    <w:unhideWhenUsed/>
+    <w:qFormat/>
+    <w:rsid w:val="00B46F87"/>
+    <w:pPr>
+      <w:keepNext/>
+      <w:keepLines/>
+      <w:spacing w:before="40" w:after="0"/>
+      <w:outlineLvl w:val="5"/>
+    </w:pPr>
+    <w:rPr>
+      <w:rFonts w:eastAsiaTheme="majorEastAsia" w:cstheme="majorBidi"/>
+      <w:i/>
+      <w:iCs/>
+      <w:color w:val="595959" w:themeColor="text1" w:themeTint="A6"/>
+    </w:rPr>
+  </w:style>
+  <w:style w:type="paragraph" w:styleId="Cmsor7">
+    <w:name w:val="heading 7"/>
+    <w:basedOn w:val="Norml"/>
+    <w:next w:val="Norml"/>
+    <w:link w:val="Cmsor7Char"/>
+    <w:uiPriority w:val="9"/>
+    <w:semiHidden/>
+    <w:unhideWhenUsed/>
+    <w:qFormat/>
+    <w:rsid w:val="00B46F87"/>
+    <w:pPr>
+      <w:keepNext/>
+      <w:keepLines/>
+      <w:spacing w:before="40" w:after="0"/>
+      <w:outlineLvl w:val="6"/>
+    </w:pPr>
+    <w:rPr>
+      <w:rFonts w:eastAsiaTheme="majorEastAsia" w:cstheme="majorBidi"/>
+      <w:color w:val="595959" w:themeColor="text1" w:themeTint="A6"/>
+    </w:rPr>
+  </w:style>
+  <w:style w:type="paragraph" w:styleId="Cmsor8">
+    <w:name w:val="heading 8"/>
+    <w:basedOn w:val="Norml"/>
+    <w:next w:val="Norml"/>
+    <w:link w:val="Cmsor8Char"/>
+    <w:uiPriority w:val="9"/>
+    <w:semiHidden/>
+    <w:unhideWhenUsed/>
+    <w:qFormat/>
+    <w:rsid w:val="00B46F87"/>
+    <w:pPr>
+      <w:keepNext/>
+      <w:keepLines/>
+      <w:spacing w:after="0"/>
+      <w:outlineLvl w:val="7"/>
+    </w:pPr>
+    <w:rPr>
+      <w:rFonts w:eastAsiaTheme="majorEastAsia" w:cstheme="majorBidi"/>
+      <w:i/>
+      <w:iCs/>
+      <w:color w:val="272727" w:themeColor="text1" w:themeTint="D8"/>
+    </w:rPr>
+  </w:style>
+  <w:style w:type="paragraph" w:styleId="Cmsor9">
+    <w:name w:val="heading 9"/>
+    <w:basedOn w:val="Norml"/>
+    <w:next w:val="Norml"/>
+    <w:link w:val="Cmsor9Char"/>
+    <w:uiPriority w:val="9"/>
+    <w:semiHidden/>
+    <w:unhideWhenUsed/>
+    <w:qFormat/>
+    <w:rsid w:val="00B46F87"/>
+    <w:pPr>
+      <w:keepNext/>
+      <w:keepLines/>
+      <w:spacing w:after="0"/>
+      <w:outlineLvl w:val="8"/>
+    </w:pPr>
+    <w:rPr>
+      <w:rFonts w:eastAsiaTheme="majorEastAsia" w:cstheme="majorBidi"/>
+      <w:color w:val="272727" w:themeColor="text1" w:themeTint="D8"/>
+    </w:rPr>
+  </w:style>
   <w:style w:type="character" w:default="1" w:styleId="Bekezdsalapbettpusa">
     <w:name w:val="Default Paragraph Font"/>
     <w:uiPriority w:val="1"/>
@@ -657,6 +1792,296 @@
     <w:semiHidden/>
     <w:unhideWhenUsed/>
   </w:style>
+  <w:style w:type="character" w:customStyle="1" w:styleId="Cmsor1Char">
+    <w:name w:val="Címsor 1 Char"/>
+    <w:basedOn w:val="Bekezdsalapbettpusa"/>
+    <w:link w:val="Cmsor1"/>
+    <w:uiPriority w:val="9"/>
+    <w:rsid w:val="00B46F87"/>
+    <w:rPr>
+      <w:rFonts w:asciiTheme="majorHAnsi" w:eastAsiaTheme="majorEastAsia" w:hAnsiTheme="majorHAnsi" w:cstheme="majorBidi"/>
+      <w:color w:val="0F4761" w:themeColor="accent1" w:themeShade="BF"/>
+      <w:sz w:val="40"/>
+      <w:szCs w:val="40"/>
+    </w:rPr>
+  </w:style>
+  <w:style w:type="character" w:customStyle="1" w:styleId="Cmsor2Char">
+    <w:name w:val="Címsor 2 Char"/>
+    <w:basedOn w:val="Bekezdsalapbettpusa"/>
+    <w:link w:val="Cmsor2"/>
+    <w:uiPriority w:val="9"/>
+    <w:semiHidden/>
+    <w:rsid w:val="00B46F87"/>
+    <w:rPr>
+      <w:rFonts w:asciiTheme="majorHAnsi" w:eastAsiaTheme="majorEastAsia" w:hAnsiTheme="majorHAnsi" w:cstheme="majorBidi"/>
+      <w:color w:val="0F4761" w:themeColor="accent1" w:themeShade="BF"/>
+      <w:sz w:val="32"/>
+      <w:szCs w:val="32"/>
+    </w:rPr>
+  </w:style>
+  <w:style w:type="character" w:customStyle="1" w:styleId="Cmsor3Char">
+    <w:name w:val="Címsor 3 Char"/>
+    <w:basedOn w:val="Bekezdsalapbettpusa"/>
+    <w:link w:val="Cmsor3"/>
+    <w:uiPriority w:val="9"/>
+    <w:semiHidden/>
+    <w:rsid w:val="00B46F87"/>
+    <w:rPr>
+      <w:rFonts w:eastAsiaTheme="majorEastAsia" w:cstheme="majorBidi"/>
+      <w:color w:val="0F4761" w:themeColor="accent1" w:themeShade="BF"/>
+      <w:sz w:val="28"/>
+      <w:szCs w:val="28"/>
+    </w:rPr>
+  </w:style>
+  <w:style w:type="character" w:customStyle="1" w:styleId="Cmsor4Char">
+    <w:name w:val="Címsor 4 Char"/>
+    <w:basedOn w:val="Bekezdsalapbettpusa"/>
+    <w:link w:val="Cmsor4"/>
+    <w:uiPriority w:val="9"/>
+    <w:semiHidden/>
+    <w:rsid w:val="00B46F87"/>
+    <w:rPr>
+      <w:rFonts w:eastAsiaTheme="majorEastAsia" w:cstheme="majorBidi"/>
+      <w:i/>
+      <w:iCs/>
+      <w:color w:val="0F4761" w:themeColor="accent1" w:themeShade="BF"/>
+    </w:rPr>
+  </w:style>
+  <w:style w:type="character" w:customStyle="1" w:styleId="Cmsor5Char">
+    <w:name w:val="Címsor 5 Char"/>
+    <w:basedOn w:val="Bekezdsalapbettpusa"/>
+    <w:link w:val="Cmsor5"/>
+    <w:uiPriority w:val="9"/>
+    <w:semiHidden/>
+    <w:rsid w:val="00B46F87"/>
+    <w:rPr>
+      <w:rFonts w:eastAsiaTheme="majorEastAsia" w:cstheme="majorBidi"/>
+      <w:color w:val="0F4761" w:themeColor="accent1" w:themeShade="BF"/>
+    </w:rPr>
+  </w:style>
+  <w:style w:type="character" w:customStyle="1" w:styleId="Cmsor6Char">
+    <w:name w:val="Címsor 6 Char"/>
+    <w:basedOn w:val="Bekezdsalapbettpusa"/>
+    <w:link w:val="Cmsor6"/>
+    <w:uiPriority w:val="9"/>
+    <w:semiHidden/>
+    <w:rsid w:val="00B46F87"/>
+    <w:rPr>
+      <w:rFonts w:eastAsiaTheme="majorEastAsia" w:cstheme="majorBidi"/>
+      <w:i/>
+      <w:iCs/>
+      <w:color w:val="595959" w:themeColor="text1" w:themeTint="A6"/>
+    </w:rPr>
+  </w:style>
+  <w:style w:type="character" w:customStyle="1" w:styleId="Cmsor7Char">
+    <w:name w:val="Címsor 7 Char"/>
+    <w:basedOn w:val="Bekezdsalapbettpusa"/>
+    <w:link w:val="Cmsor7"/>
+    <w:uiPriority w:val="9"/>
+    <w:semiHidden/>
+    <w:rsid w:val="00B46F87"/>
+    <w:rPr>
+      <w:rFonts w:eastAsiaTheme="majorEastAsia" w:cstheme="majorBidi"/>
+      <w:color w:val="595959" w:themeColor="text1" w:themeTint="A6"/>
+    </w:rPr>
+  </w:style>
+  <w:style w:type="character" w:customStyle="1" w:styleId="Cmsor8Char">
+    <w:name w:val="Címsor 8 Char"/>
+    <w:basedOn w:val="Bekezdsalapbettpusa"/>
+    <w:link w:val="Cmsor8"/>
+    <w:uiPriority w:val="9"/>
+    <w:semiHidden/>
+    <w:rsid w:val="00B46F87"/>
+    <w:rPr>
+      <w:rFonts w:eastAsiaTheme="majorEastAsia" w:cstheme="majorBidi"/>
+      <w:i/>
+      <w:iCs/>
+      <w:color w:val="272727" w:themeColor="text1" w:themeTint="D8"/>
+    </w:rPr>
+  </w:style>
+  <w:style w:type="character" w:customStyle="1" w:styleId="Cmsor9Char">
+    <w:name w:val="Címsor 9 Char"/>
+    <w:basedOn w:val="Bekezdsalapbettpusa"/>
+    <w:link w:val="Cmsor9"/>
+    <w:uiPriority w:val="9"/>
+    <w:semiHidden/>
+    <w:rsid w:val="00B46F87"/>
+    <w:rPr>
+      <w:rFonts w:eastAsiaTheme="majorEastAsia" w:cstheme="majorBidi"/>
+      <w:color w:val="272727" w:themeColor="text1" w:themeTint="D8"/>
+    </w:rPr>
+  </w:style>
+  <w:style w:type="paragraph" w:styleId="Cm">
+    <w:name w:val="Title"/>
+    <w:basedOn w:val="Norml"/>
+    <w:next w:val="Norml"/>
+    <w:link w:val="CmChar"/>
+    <w:uiPriority w:val="10"/>
+    <w:qFormat/>
+    <w:rsid w:val="00B46F87"/>
+    <w:pPr>
+      <w:spacing w:after="80" w:line="240" w:lineRule="auto"/>
+      <w:contextualSpacing/>
+    </w:pPr>
+    <w:rPr>
+      <w:rFonts w:asciiTheme="majorHAnsi" w:eastAsiaTheme="majorEastAsia" w:hAnsiTheme="majorHAnsi" w:cstheme="majorBidi"/>
+      <w:spacing w:val="-10"/>
+      <w:kern w:val="28"/>
+      <w:sz w:val="56"/>
+      <w:szCs w:val="56"/>
+    </w:rPr>
+  </w:style>
+  <w:style w:type="character" w:customStyle="1" w:styleId="CmChar">
+    <w:name w:val="Cím Char"/>
+    <w:basedOn w:val="Bekezdsalapbettpusa"/>
+    <w:link w:val="Cm"/>
+    <w:uiPriority w:val="10"/>
+    <w:rsid w:val="00B46F87"/>
+    <w:rPr>
+      <w:rFonts w:asciiTheme="majorHAnsi" w:eastAsiaTheme="majorEastAsia" w:hAnsiTheme="majorHAnsi" w:cstheme="majorBidi"/>
+      <w:spacing w:val="-10"/>
+      <w:kern w:val="28"/>
+      <w:sz w:val="56"/>
+      <w:szCs w:val="56"/>
+    </w:rPr>
+  </w:style>
+  <w:style w:type="paragraph" w:styleId="Alcm">
+    <w:name w:val="Subtitle"/>
+    <w:basedOn w:val="Norml"/>
+    <w:next w:val="Norml"/>
+    <w:link w:val="AlcmChar"/>
+    <w:uiPriority w:val="11"/>
+    <w:qFormat/>
+    <w:rsid w:val="00B46F87"/>
+    <w:pPr>
+      <w:numPr>
+        <w:ilvl w:val="1"/>
+      </w:numPr>
+    </w:pPr>
+    <w:rPr>
+      <w:rFonts w:eastAsiaTheme="majorEastAsia" w:cstheme="majorBidi"/>
+      <w:color w:val="595959" w:themeColor="text1" w:themeTint="A6"/>
+      <w:spacing w:val="15"/>
+      <w:sz w:val="28"/>
+      <w:szCs w:val="28"/>
+    </w:rPr>
+  </w:style>
+  <w:style w:type="character" w:customStyle="1" w:styleId="AlcmChar">
+    <w:name w:val="Alcím Char"/>
+    <w:basedOn w:val="Bekezdsalapbettpusa"/>
+    <w:link w:val="Alcm"/>
+    <w:uiPriority w:val="11"/>
+    <w:rsid w:val="00B46F87"/>
+    <w:rPr>
+      <w:rFonts w:eastAsiaTheme="majorEastAsia" w:cstheme="majorBidi"/>
+      <w:color w:val="595959" w:themeColor="text1" w:themeTint="A6"/>
+      <w:spacing w:val="15"/>
+      <w:sz w:val="28"/>
+      <w:szCs w:val="28"/>
+    </w:rPr>
+  </w:style>
+  <w:style w:type="paragraph" w:styleId="Idzet">
+    <w:name w:val="Quote"/>
+    <w:basedOn w:val="Norml"/>
+    <w:next w:val="Norml"/>
+    <w:link w:val="IdzetChar"/>
+    <w:uiPriority w:val="29"/>
+    <w:qFormat/>
+    <w:rsid w:val="00B46F87"/>
+    <w:pPr>
+      <w:spacing w:before="160"/>
+      <w:jc w:val="center"/>
+    </w:pPr>
+    <w:rPr>
+      <w:i/>
+      <w:iCs/>
+      <w:color w:val="404040" w:themeColor="text1" w:themeTint="BF"/>
+    </w:rPr>
+  </w:style>
+  <w:style w:type="character" w:customStyle="1" w:styleId="IdzetChar">
+    <w:name w:val="Idézet Char"/>
+    <w:basedOn w:val="Bekezdsalapbettpusa"/>
+    <w:link w:val="Idzet"/>
+    <w:uiPriority w:val="29"/>
+    <w:rsid w:val="00B46F87"/>
+    <w:rPr>
+      <w:i/>
+      <w:iCs/>
+      <w:color w:val="404040" w:themeColor="text1" w:themeTint="BF"/>
+    </w:rPr>
+  </w:style>
+  <w:style w:type="paragraph" w:styleId="Listaszerbekezds">
+    <w:name w:val="List Paragraph"/>
+    <w:basedOn w:val="Norml"/>
+    <w:uiPriority w:val="34"/>
+    <w:qFormat/>
+    <w:rsid w:val="00B46F87"/>
+    <w:pPr>
+      <w:ind w:left="720"/>
+      <w:contextualSpacing/>
+    </w:pPr>
+  </w:style>
+  <w:style w:type="character" w:styleId="Erskiemels">
+    <w:name w:val="Intense Emphasis"/>
+    <w:basedOn w:val="Bekezdsalapbettpusa"/>
+    <w:uiPriority w:val="21"/>
+    <w:qFormat/>
+    <w:rsid w:val="00B46F87"/>
+    <w:rPr>
+      <w:i/>
+      <w:iCs/>
+      <w:color w:val="0F4761" w:themeColor="accent1" w:themeShade="BF"/>
+    </w:rPr>
+  </w:style>
+  <w:style w:type="paragraph" w:styleId="Kiemeltidzet">
+    <w:name w:val="Intense Quote"/>
+    <w:basedOn w:val="Norml"/>
+    <w:next w:val="Norml"/>
+    <w:link w:val="KiemeltidzetChar"/>
+    <w:uiPriority w:val="30"/>
+    <w:qFormat/>
+    <w:rsid w:val="00B46F87"/>
+    <w:pPr>
+      <w:pBdr>
+        <w:top w:val="single" w:sz="4" w:space="10" w:color="0F4761" w:themeColor="accent1" w:themeShade="BF"/>
+        <w:bottom w:val="single" w:sz="4" w:space="10" w:color="0F4761" w:themeColor="accent1" w:themeShade="BF"/>
+      </w:pBdr>
+      <w:spacing w:before="360" w:after="360"/>
+      <w:ind w:left="864" w:right="864"/>
+      <w:jc w:val="center"/>
+    </w:pPr>
+    <w:rPr>
+      <w:i/>
+      <w:iCs/>
+      <w:color w:val="0F4761" w:themeColor="accent1" w:themeShade="BF"/>
+    </w:rPr>
+  </w:style>
+  <w:style w:type="character" w:customStyle="1" w:styleId="KiemeltidzetChar">
+    <w:name w:val="Kiemelt idézet Char"/>
+    <w:basedOn w:val="Bekezdsalapbettpusa"/>
+    <w:link w:val="Kiemeltidzet"/>
+    <w:uiPriority w:val="30"/>
+    <w:rsid w:val="00B46F87"/>
+    <w:rPr>
+      <w:i/>
+      <w:iCs/>
+      <w:color w:val="0F4761" w:themeColor="accent1" w:themeShade="BF"/>
+    </w:rPr>
+  </w:style>
+  <w:style w:type="character" w:styleId="Ershivatkozs">
+    <w:name w:val="Intense Reference"/>
+    <w:basedOn w:val="Bekezdsalapbettpusa"/>
+    <w:uiPriority w:val="32"/>
+    <w:qFormat/>
+    <w:rsid w:val="00B46F87"/>
+    <w:rPr>
+      <w:b/>
+      <w:bCs/>
+      <w:smallCaps/>
+      <w:color w:val="0F4761" w:themeColor="accent1" w:themeShade="BF"/>
+      <w:spacing w:val="5"/>
+    </w:rPr>
+  </w:style>
 </w:styles>
 </file>
 
@@ -671,39 +2096,39 @@
         <a:sysClr val="window" lastClr="FFFFFF"/>
       </a:lt1>
       <a:dk2>
-        <a:srgbClr val="44546A"/>
+        <a:srgbClr val="0E2841"/>
       </a:dk2>
       <a:lt2>
-        <a:srgbClr val="E7E6E6"/>
+        <a:srgbClr val="E8E8E8"/>
       </a:lt2>
       <a:accent1>
-        <a:srgbClr val="4472C4"/>
+        <a:srgbClr val="156082"/>
       </a:accent1>
       <a:accent2>
-        <a:srgbClr val="ED7D31"/>
+        <a:srgbClr val="E97132"/>
       </a:accent2>
       <a:accent3>
-        <a:srgbClr val="A5A5A5"/>
+        <a:srgbClr val="196B24"/>
       </a:accent3>
       <a:accent4>
-        <a:srgbClr val="FFC000"/>
+        <a:srgbClr val="0F9ED5"/>
       </a:accent4>
       <a:accent5>
-        <a:srgbClr val="5B9BD5"/>
+        <a:srgbClr val="A02B93"/>
       </a:accent5>
       <a:accent6>
-        <a:srgbClr val="70AD47"/>
+        <a:srgbClr val="4EA72E"/>
       </a:accent6>
       <a:hlink>
-        <a:srgbClr val="0563C1"/>
+        <a:srgbClr val="467886"/>
       </a:hlink>
       <a:folHlink>
-        <a:srgbClr val="954F72"/>
+        <a:srgbClr val="96607D"/>
       </a:folHlink>
     </a:clrScheme>
     <a:fontScheme name="Office">
       <a:majorFont>
-        <a:latin typeface="Calibri Light" panose="020F0302020204030204"/>
+        <a:latin typeface="Aptos Display" panose="02110004020202020204"/>
         <a:ea typeface=""/>
         <a:cs typeface=""/>
         <a:font script="Jpan" typeface="游ゴシック Light"/>
@@ -755,7 +2180,7 @@
         <a:font script="Tfng" typeface="Ebrima"/>
       </a:majorFont>
       <a:minorFont>
-        <a:latin typeface="Calibri" panose="020F0502020204030204"/>
+        <a:latin typeface="Aptos" panose="02110004020202020204"/>
         <a:ea typeface=""/>
         <a:cs typeface=""/>
         <a:font script="Jpan" typeface="游明朝"/>
@@ -949,7 +2374,7 @@
   <a:extraClrSchemeLst/>
   <a:extLst>
     <a:ext uri="{05A4C25C-085E-4340-85A3-A5531E510DB2}">
-      <thm15:themeFamily xmlns:thm15="http://schemas.microsoft.com/office/thememl/2012/main" name="Office Theme" id="{62F939B6-93AF-4DB8-9C6B-D6C7DFDC589F}" vid="{4A3C46E8-61CC-4603-A589-7422A47A8E4A}"/>
+      <thm15:themeFamily xmlns:thm15="http://schemas.microsoft.com/office/thememl/2012/main" name="Office Theme" id="{2E142A2C-CD16-42D6-873A-C26D2A0506FA}" vid="{1BDDFF52-6CD6-40A5-AB3C-68EB2F1E4D0A}"/>
     </a:ext>
   </a:extLst>
 </a:theme>

</xml_diff>